<commit_message>
Continuation du lot2 + maj Documents
</commit_message>
<xml_diff>
--- a/BE2 Documents/Prepa du rapport.docx
+++ b/BE2 Documents/Prepa du rapport.docx
@@ -690,8 +690,6 @@
             <w:r>
               <w:t>Code lot 1 + code test</w:t>
             </w:r>
-            <w:bookmarkStart w:id="0" w:name="_GoBack"/>
-            <w:bookmarkEnd w:id="0"/>
           </w:p>
         </w:tc>
       </w:tr>
@@ -710,19 +708,31 @@
           <w:tcPr>
             <w:tcW w:w="2303" w:type="dxa"/>
           </w:tcPr>
-          <w:p/>
-        </w:tc>
-        <w:tc>
-          <w:tcPr>
-            <w:tcW w:w="2303" w:type="dxa"/>
-          </w:tcPr>
-          <w:p/>
-        </w:tc>
-        <w:tc>
-          <w:tcPr>
-            <w:tcW w:w="2303" w:type="dxa"/>
-          </w:tcPr>
-          <w:p/>
+          <w:p>
+            <w:r>
+              <w:t>3x2</w:t>
+            </w:r>
+          </w:p>
+        </w:tc>
+        <w:tc>
+          <w:tcPr>
+            <w:tcW w:w="2303" w:type="dxa"/>
+          </w:tcPr>
+          <w:p>
+            <w:r>
+              <w:t>8</w:t>
+            </w:r>
+          </w:p>
+        </w:tc>
+        <w:tc>
+          <w:tcPr>
+            <w:tcW w:w="2303" w:type="dxa"/>
+          </w:tcPr>
+          <w:p>
+            <w:r>
+              <w:t>Code lot 2 + code test</w:t>
+            </w:r>
+          </w:p>
         </w:tc>
       </w:tr>
       <w:tr>
@@ -803,21 +813,25 @@
           <w:color w:val="FF0000"/>
         </w:rPr>
       </w:pPr>
-      <w:proofErr w:type="gramStart"/>
-      <w:r>
+    </w:p>
+    <w:p>
+      <w:pPr>
         <w:rPr>
           <w:b/>
           <w:color w:val="FF0000"/>
         </w:rPr>
-        <w:t>NOTES</w:t>
-      </w:r>
-      <w:proofErr w:type="gramEnd"/>
+      </w:pPr>
       <w:r>
         <w:rPr>
           <w:b/>
           <w:color w:val="FF0000"/>
         </w:rPr>
-        <w:t xml:space="preserve"> : </w:t>
+        <w:t>Lot 2, définition de critères de développement du lot 2 (critères arbitraires, respectant le cahier des charges)</w:t>
+      </w:r>
+    </w:p>
+    <w:p>
+      <w:r>
+        <w:t xml:space="preserve">Le Karma : </w:t>
       </w:r>
     </w:p>
     <w:p>
@@ -829,31 +843,7 @@
         </w:numPr>
       </w:pPr>
       <w:r>
-        <w:t xml:space="preserve">Pour la stratégie de test ça serait bien de faire un test </w:t>
-      </w:r>
-      <w:proofErr w:type="spellStart"/>
-      <w:r>
-        <w:t>TestIAddtems</w:t>
-      </w:r>
-      <w:proofErr w:type="spellEnd"/>
-      <w:r>
-        <w:t xml:space="preserve"> pour vérifier faire un test croisé de </w:t>
-      </w:r>
-      <w:proofErr w:type="spellStart"/>
-      <w:r>
-        <w:t>AddItemBook</w:t>
-      </w:r>
-      <w:proofErr w:type="spellEnd"/>
-      <w:r>
-        <w:t xml:space="preserve"> et </w:t>
-      </w:r>
-      <w:proofErr w:type="spellStart"/>
-      <w:r>
-        <w:t>AddItemFilm</w:t>
-      </w:r>
-      <w:proofErr w:type="spellEnd"/>
-      <w:r>
-        <w:t xml:space="preserve"> et vérifier qu’il n’y a pas d’interférence entre les deux.</w:t>
+        <w:t>Chaque membre se voit attribué un Karma entre 0.0 et 5.0.</w:t>
       </w:r>
     </w:p>
     <w:p>
@@ -865,10 +855,118 @@
         </w:numPr>
       </w:pPr>
       <w:r>
-        <w:t xml:space="preserve">Revoir les tests écris : Pour le test OK : Tester avec des valeurs en « dure » si c’est on a bien les résultats attendus… </w:t>
-      </w:r>
-    </w:p>
-    <w:p/>
+        <w:t xml:space="preserve">Ce Karma influencera le « poids » d’une note mise par ce membre sur un item (pondération par rapport au karma) uniquement lors de l’ajout de cette note (ou de son actualisation) et </w:t>
+      </w:r>
+      <w:r>
+        <w:t xml:space="preserve">la note </w:t>
+      </w:r>
+      <w:r>
+        <w:t>ne sera pas mise à jour en temps réel suivant l’évolution de son karma.</w:t>
+      </w:r>
+    </w:p>
+    <w:p>
+      <w:pPr>
+        <w:pStyle w:val="ListParagraph"/>
+        <w:numPr>
+          <w:ilvl w:val="0"/>
+          <w:numId w:val="1"/>
+        </w:numPr>
+      </w:pPr>
+      <w:r>
+        <w:t xml:space="preserve">Le karma d’un utilisateur lors de son enregistrement sera </w:t>
+      </w:r>
+      <w:r>
+        <w:t>de 2.5</w:t>
+      </w:r>
+    </w:p>
+    <w:p>
+      <w:pPr>
+        <w:pStyle w:val="ListParagraph"/>
+        <w:numPr>
+          <w:ilvl w:val="0"/>
+          <w:numId w:val="1"/>
+        </w:numPr>
+      </w:pPr>
+      <w:r>
+        <w:t xml:space="preserve">Méthode du calcul du Karma : </w:t>
+      </w:r>
+    </w:p>
+    <w:p>
+      <w:pPr>
+        <w:pStyle w:val="ListParagraph"/>
+        <w:numPr>
+          <w:ilvl w:val="1"/>
+          <w:numId w:val="1"/>
+        </w:numPr>
+      </w:pPr>
+      <w:r>
+        <w:t>Le karma initial de 2.5 fait office de « première note » attribué à l’utilisateur.</w:t>
+      </w:r>
+    </w:p>
+    <w:p>
+      <w:pPr>
+        <w:pStyle w:val="ListParagraph"/>
+        <w:numPr>
+          <w:ilvl w:val="1"/>
+          <w:numId w:val="1"/>
+        </w:numPr>
+      </w:pPr>
+      <w:r>
+        <w:t>A chaque fois qu’un membre notera l’avis de cet utilisateur un calcul de moyenne sera effectué  entre les différentes notes mises au avis posté par cet utilisateur (+ le 2,5 de départ).</w:t>
+      </w:r>
+    </w:p>
+    <w:p>
+      <w:pPr>
+        <w:pStyle w:val="ListParagraph"/>
+        <w:numPr>
+          <w:ilvl w:val="0"/>
+          <w:numId w:val="1"/>
+        </w:numPr>
+      </w:pPr>
+      <w:r>
+        <w:t>Pondération de la note d’un avis en fonction du karma :</w:t>
+      </w:r>
+    </w:p>
+    <w:p>
+      <w:pPr>
+        <w:pStyle w:val="ListParagraph"/>
+        <w:numPr>
+          <w:ilvl w:val="1"/>
+          <w:numId w:val="1"/>
+        </w:numPr>
+      </w:pPr>
+      <w:r>
+        <w:t xml:space="preserve">A chaque ajout d’un avis sur un item le karma actuel du membre et la note sont enregistré dans le </w:t>
+      </w:r>
+      <w:proofErr w:type="spellStart"/>
+      <w:r>
+        <w:t>review</w:t>
+      </w:r>
+      <w:proofErr w:type="spellEnd"/>
+      <w:r>
+        <w:t xml:space="preserve">. Le calcul de la note de l’item s’effectue donc en parcourant les notes/karmas des </w:t>
+      </w:r>
+      <w:proofErr w:type="spellStart"/>
+      <w:r>
+        <w:t>reviews</w:t>
+      </w:r>
+      <w:proofErr w:type="spellEnd"/>
+      <w:r>
+        <w:t xml:space="preserve"> postés sur un item.</w:t>
+      </w:r>
+      <w:bookmarkStart w:id="0" w:name="_GoBack"/>
+      <w:bookmarkEnd w:id="0"/>
+    </w:p>
+    <w:p>
+      <w:pPr>
+        <w:ind w:left="360"/>
+      </w:pPr>
+    </w:p>
+    <w:p>
+      <w:pPr>
+        <w:pStyle w:val="ListParagraph"/>
+      </w:pPr>
+    </w:p>
     <w:sectPr>
       <w:pgSz w:w="11906" w:h="16838"/>
       <w:pgMar w:top="1417" w:right="1417" w:bottom="1417" w:left="1417" w:header="708" w:footer="708" w:gutter="0"/>
@@ -908,7 +1006,7 @@
         <w:rFonts w:ascii="Courier New" w:hAnsi="Courier New" w:cs="Courier New" w:hint="default"/>
       </w:rPr>
     </w:lvl>
-    <w:lvl w:ilvl="2" w:tplc="040C0005" w:tentative="1">
+    <w:lvl w:ilvl="2" w:tplc="040C0005">
       <w:start w:val="1"/>
       <w:numFmt w:val="bullet"/>
       <w:lvlText w:val=""/>
@@ -1789,7 +1887,7 @@
 </file>
 
 <file path=customXml/itemProps1.xml><?xml version="1.0" encoding="utf-8"?>
-<ds:datastoreItem xmlns:ds="http://schemas.openxmlformats.org/officeDocument/2006/customXml" ds:itemID="{A83194A1-F809-4F23-8634-E46ADBFC37D9}">
+<ds:datastoreItem xmlns:ds="http://schemas.openxmlformats.org/officeDocument/2006/customXml" ds:itemID="{BFC6CD60-A944-4569-83C5-BA6ABC6E0790}">
   <ds:schemaRefs>
     <ds:schemaRef ds:uri="http://schemas.openxmlformats.org/officeDocument/2006/bibliography"/>
   </ds:schemaRefs>

</xml_diff>